<commit_message>
shrub replanting assessment code added
</commit_message>
<xml_diff>
--- a/shrubling_vitals_2023.docx
+++ b/shrubling_vitals_2023.docx
@@ -315,18 +315,6 @@
               <w:jc w:val="right"/>
             </w:pPr>
             <w:r>
-              <w:t xml:space="preserve">11</w:t>
-            </w:r>
-          </w:p>
-        </w:tc>
-        <w:tc>
-          <w:tcPr/>
-          <w:p>
-            <w:pPr>
-              <w:pStyle w:val="Compact"/>
-              <w:jc w:val="right"/>
-            </w:pPr>
-            <w:r>
               <w:t xml:space="preserve">99</w:t>
             </w:r>
           </w:p>
@@ -339,7 +327,19 @@
               <w:jc w:val="right"/>
             </w:pPr>
             <w:r>
-              <w:t xml:space="preserve">0.8888889</w:t>
+              <w:t xml:space="preserve">99</w:t>
+            </w:r>
+          </w:p>
+        </w:tc>
+        <w:tc>
+          <w:tcPr/>
+          <w:p>
+            <w:pPr>
+              <w:pStyle w:val="Compact"/>
+              <w:jc w:val="right"/>
+            </w:pPr>
+            <w:r>
+              <w:t xml:space="preserve">0.0000000</w:t>
             </w:r>
           </w:p>
         </w:tc>
@@ -365,7 +365,7 @@
               <w:jc w:val="right"/>
             </w:pPr>
             <w:r>
-              <w:t xml:space="preserve">8</w:t>
+              <w:t xml:space="preserve">164</w:t>
             </w:r>
           </w:p>
         </w:tc>
@@ -389,7 +389,7 @@
               <w:jc w:val="right"/>
             </w:pPr>
             <w:r>
-              <w:t xml:space="preserve">0.9515152</w:t>
+              <w:t xml:space="preserve">0.0060606</w:t>
             </w:r>
           </w:p>
         </w:tc>
@@ -403,7 +403,7 @@
               <w:jc w:val="left"/>
             </w:pPr>
             <w:r>
-              <w:t xml:space="preserve">S.connected</w:t>
+              <w:t xml:space="preserve">B.unknown</w:t>
             </w:r>
           </w:p>
         </w:tc>
@@ -427,19 +427,19 @@
               <w:jc w:val="right"/>
             </w:pPr>
             <w:r>
-              <w:t xml:space="preserve">76</w:t>
-            </w:r>
-          </w:p>
-        </w:tc>
-        <w:tc>
-          <w:tcPr/>
-          <w:p>
-            <w:pPr>
-              <w:pStyle w:val="Compact"/>
-              <w:jc w:val="right"/>
-            </w:pPr>
-            <w:r>
-              <w:t xml:space="preserve">0.9868421</w:t>
+              <w:t xml:space="preserve">1</w:t>
+            </w:r>
+          </w:p>
+        </w:tc>
+        <w:tc>
+          <w:tcPr/>
+          <w:p>
+            <w:pPr>
+              <w:pStyle w:val="Compact"/>
+              <w:jc w:val="right"/>
+            </w:pPr>
+            <w:r>
+              <w:t xml:space="preserve">0.0000000</w:t>
             </w:r>
           </w:p>
         </w:tc>
@@ -453,43 +453,43 @@
               <w:jc w:val="left"/>
             </w:pPr>
             <w:r>
-              <w:t xml:space="preserve">S.transplant</w:t>
-            </w:r>
-          </w:p>
-        </w:tc>
-        <w:tc>
-          <w:tcPr/>
-          <w:p>
-            <w:pPr>
-              <w:pStyle w:val="Compact"/>
-              <w:jc w:val="right"/>
-            </w:pPr>
-            <w:r>
-              <w:t xml:space="preserve">9</w:t>
-            </w:r>
-          </w:p>
-        </w:tc>
-        <w:tc>
-          <w:tcPr/>
-          <w:p>
-            <w:pPr>
-              <w:pStyle w:val="Compact"/>
-              <w:jc w:val="right"/>
-            </w:pPr>
-            <w:r>
-              <w:t xml:space="preserve">80</w:t>
-            </w:r>
-          </w:p>
-        </w:tc>
-        <w:tc>
-          <w:tcPr/>
-          <w:p>
-            <w:pPr>
-              <w:pStyle w:val="Compact"/>
-              <w:jc w:val="right"/>
-            </w:pPr>
-            <w:r>
-              <w:t xml:space="preserve">0.8875000</w:t>
+              <w:t xml:space="preserve">S.connected</w:t>
+            </w:r>
+          </w:p>
+        </w:tc>
+        <w:tc>
+          <w:tcPr/>
+          <w:p>
+            <w:pPr>
+              <w:pStyle w:val="Compact"/>
+              <w:jc w:val="right"/>
+            </w:pPr>
+            <w:r>
+              <w:t xml:space="preserve">75</w:t>
+            </w:r>
+          </w:p>
+        </w:tc>
+        <w:tc>
+          <w:tcPr/>
+          <w:p>
+            <w:pPr>
+              <w:pStyle w:val="Compact"/>
+              <w:jc w:val="right"/>
+            </w:pPr>
+            <w:r>
+              <w:t xml:space="preserve">76</w:t>
+            </w:r>
+          </w:p>
+        </w:tc>
+        <w:tc>
+          <w:tcPr/>
+          <w:p>
+            <w:pPr>
+              <w:pStyle w:val="Compact"/>
+              <w:jc w:val="right"/>
+            </w:pPr>
+            <w:r>
+              <w:t xml:space="preserve">0.0131579</w:t>
             </w:r>
           </w:p>
         </w:tc>
@@ -503,6 +503,56 @@
               <w:jc w:val="left"/>
             </w:pPr>
             <w:r>
+              <w:t xml:space="preserve">S.transplant</w:t>
+            </w:r>
+          </w:p>
+        </w:tc>
+        <w:tc>
+          <w:tcPr/>
+          <w:p>
+            <w:pPr>
+              <w:pStyle w:val="Compact"/>
+              <w:jc w:val="right"/>
+            </w:pPr>
+            <w:r>
+              <w:t xml:space="preserve">79</w:t>
+            </w:r>
+          </w:p>
+        </w:tc>
+        <w:tc>
+          <w:tcPr/>
+          <w:p>
+            <w:pPr>
+              <w:pStyle w:val="Compact"/>
+              <w:jc w:val="right"/>
+            </w:pPr>
+            <w:r>
+              <w:t xml:space="preserve">80</w:t>
+            </w:r>
+          </w:p>
+        </w:tc>
+        <w:tc>
+          <w:tcPr/>
+          <w:p>
+            <w:pPr>
+              <w:pStyle w:val="Compact"/>
+              <w:jc w:val="right"/>
+            </w:pPr>
+            <w:r>
+              <w:t xml:space="preserve">0.0125000</w:t>
+            </w:r>
+          </w:p>
+        </w:tc>
+      </w:tr>
+      <w:tr>
+        <w:tc>
+          <w:tcPr/>
+          <w:p>
+            <w:pPr>
+              <w:pStyle w:val="Compact"/>
+              <w:jc w:val="left"/>
+            </w:pPr>
+            <w:r>
               <w:t xml:space="preserve">S.trenched</w:t>
             </w:r>
           </w:p>
@@ -515,18 +565,6 @@
               <w:jc w:val="right"/>
             </w:pPr>
             <w:r>
-              <w:t xml:space="preserve">1</w:t>
-            </w:r>
-          </w:p>
-        </w:tc>
-        <w:tc>
-          <w:tcPr/>
-          <w:p>
-            <w:pPr>
-              <w:pStyle w:val="Compact"/>
-              <w:jc w:val="right"/>
-            </w:pPr>
-            <w:r>
               <w:t xml:space="preserve">82</w:t>
             </w:r>
           </w:p>
@@ -539,7 +577,69 @@
               <w:jc w:val="right"/>
             </w:pPr>
             <w:r>
-              <w:t xml:space="preserve">0.9878049</w:t>
+              <w:t xml:space="preserve">82</w:t>
+            </w:r>
+          </w:p>
+        </w:tc>
+        <w:tc>
+          <w:tcPr/>
+          <w:p>
+            <w:pPr>
+              <w:pStyle w:val="Compact"/>
+              <w:jc w:val="right"/>
+            </w:pPr>
+            <w:r>
+              <w:t xml:space="preserve">0.0000000</w:t>
+            </w:r>
+          </w:p>
+        </w:tc>
+      </w:tr>
+      <w:tr>
+        <w:tc>
+          <w:tcPr/>
+          <w:p>
+            <w:pPr>
+              <w:pStyle w:val="Compact"/>
+              <w:jc w:val="left"/>
+            </w:pPr>
+            <w:r>
+              <w:t xml:space="preserve">S.unknown</w:t>
+            </w:r>
+          </w:p>
+        </w:tc>
+        <w:tc>
+          <w:tcPr/>
+          <w:p>
+            <w:pPr>
+              <w:pStyle w:val="Compact"/>
+              <w:jc w:val="right"/>
+            </w:pPr>
+            <w:r>
+              <w:t xml:space="preserve">8</w:t>
+            </w:r>
+          </w:p>
+        </w:tc>
+        <w:tc>
+          <w:tcPr/>
+          <w:p>
+            <w:pPr>
+              <w:pStyle w:val="Compact"/>
+              <w:jc w:val="right"/>
+            </w:pPr>
+            <w:r>
+              <w:t xml:space="preserve">10</w:t>
+            </w:r>
+          </w:p>
+        </w:tc>
+        <w:tc>
+          <w:tcPr/>
+          <w:p>
+            <w:pPr>
+              <w:pStyle w:val="Compact"/>
+              <w:jc w:val="right"/>
+            </w:pPr>
+            <w:r>
+              <w:t xml:space="preserve">0.2000000</w:t>
             </w:r>
           </w:p>
         </w:tc>
@@ -1005,19 +1105,19 @@
               <w:jc w:val="right"/>
             </w:pPr>
             <w:r>
-              <w:t xml:space="preserve">10.05939</w:t>
-            </w:r>
-          </w:p>
-        </w:tc>
-        <w:tc>
-          <w:tcPr/>
-          <w:p>
-            <w:pPr>
-              <w:pStyle w:val="Compact"/>
-              <w:jc w:val="right"/>
-            </w:pPr>
-            <w:r>
-              <w:t xml:space="preserve">3.731473</w:t>
+              <w:t xml:space="preserve">10.05602</w:t>
+            </w:r>
+          </w:p>
+        </w:tc>
+        <w:tc>
+          <w:tcPr/>
+          <w:p>
+            <w:pPr>
+              <w:pStyle w:val="Compact"/>
+              <w:jc w:val="right"/>
+            </w:pPr>
+            <w:r>
+              <w:t xml:space="preserve">3.720402</w:t>
             </w:r>
           </w:p>
         </w:tc>

</xml_diff>